<commit_message>
Not sure what I've just committed
</commit_message>
<xml_diff>
--- a/Course_Notes/Chapter_02-Normal_Form_Games.docx
+++ b/Course_Notes/Chapter_02-Normal_Form_Games.docx
@@ -326,7 +326,7 @@
           <m:sub>
             <m:r>
               <m:rPr/>
-              <m:t>n</m:t>
+              <m:t>N</m:t>
             </m:r>
           </m:sub>
         </m:sSub>
@@ -417,7 +417,7 @@
           <m:sub>
             <m:r>
               <m:rPr/>
-              <m:t>n</m:t>
+              <m:t>N</m:t>
             </m:r>
           </m:sub>
         </m:sSub>
@@ -1718,9 +1718,84 @@
     </w:p>
     <w:p>
       <w:br/>
-      <w:r>
-        <w:t xml:space="preserve">$\sum_{i=1}^{|\S_i|}\sigma_i=1$</w:t>
-      </w:r>
+      <m:oMathPara>
+        <m:oMathParaPr>
+          <m:jc m:val="center"/>
+        </m:oMathParaPr>
+        <m:oMath>
+          <m:nary>
+            <m:naryPr>
+              <m:chr m:val="∑"/>
+              <m:limLoc m:val="undOvr"/>
+              <m:grow/>
+              <m:supHide m:val="off"/>
+              <m:supHide m:val="off"/>
+            </m:naryPr>
+            <m:e>
+              <m:sSub>
+                <m:e>
+                  <m:r>
+                    <m:rPr/>
+                    <m:t>σ</m:t>
+                  </m:r>
+                </m:e>
+                <m:sub>
+                  <m:r>
+                    <m:rPr/>
+                    <m:t>i</m:t>
+                  </m:r>
+                </m:sub>
+              </m:sSub>
+            </m:e>
+            <m:sub>
+              <m:r>
+                <m:rPr/>
+                <m:t>i</m:t>
+              </m:r>
+              <m:r>
+                <m:rPr/>
+                <m:t>=</m:t>
+              </m:r>
+              <m:r>
+                <m:rPr/>
+                <m:t>1</m:t>
+              </m:r>
+            </m:sub>
+            <m:sup>
+              <m:r>
+                <m:rPr/>
+                <m:t>∣</m:t>
+              </m:r>
+              <m:sSub>
+                <m:e>
+                  <m:r>
+                    <m:rPr/>
+                    <m:t>S</m:t>
+                  </m:r>
+                </m:e>
+                <m:sub>
+                  <m:r>
+                    <m:rPr/>
+                    <m:t>i</m:t>
+                  </m:r>
+                </m:sub>
+              </m:sSub>
+              <m:r>
+                <m:rPr/>
+                <m:t>∣</m:t>
+              </m:r>
+            </m:sup>
+          </m:nary>
+          <m:r>
+            <m:rPr/>
+            <m:t>=</m:t>
+          </m:r>
+          <m:r>
+            <m:rPr/>
+            <m:t>1</m:t>
+          </m:r>
+        </m:oMath>
+      </m:oMathPara>
       <w:br/>
     </w:p>
     <w:p>

</xml_diff>